<commit_message>
fix: added webhook details
</commit_message>
<xml_diff>
--- a/API DOCUMENTATION.docx
+++ b/API DOCUMENTATION.docx
@@ -56,6 +56,13 @@
         </w:rPr>
         <w:t>1. Upload API</w:t>
       </w:r>
+      <w:r>
+        <w:rPr>
+          <w:b/>
+          <w:bCs/>
+        </w:rPr>
+        <w:t xml:space="preserve"> (API and Webhook)</w:t>
+      </w:r>
     </w:p>
     <w:p>
       <w:pPr>
@@ -72,13 +79,8 @@
         <w:t>Endpoint</w:t>
       </w:r>
       <w:r>
-        <w:t>: POST /</w:t>
-      </w:r>
-      <w:proofErr w:type="spellStart"/>
-      <w:r>
-        <w:t>createRequestID</w:t>
-      </w:r>
-      <w:proofErr w:type="spellEnd"/>
+        <w:t>: POST /createRequestID</w:t>
+      </w:r>
     </w:p>
     <w:p>
       <w:pPr>
@@ -200,15 +202,7 @@
         <w:t>Body</w:t>
       </w:r>
       <w:r>
-        <w:t xml:space="preserve">: JSON object containing </w:t>
-      </w:r>
-      <w:proofErr w:type="spellStart"/>
-      <w:r>
-        <w:t>request_id</w:t>
-      </w:r>
-      <w:proofErr w:type="spellEnd"/>
-      <w:r>
-        <w:t>, message, and status.</w:t>
+        <w:t>: JSON object containing request_id, message, and status.</w:t>
       </w:r>
     </w:p>
     <w:p>
@@ -367,13 +361,8 @@
         </w:numPr>
       </w:pPr>
       <w:r>
-        <w:t>Content-Type: application/</w:t>
-      </w:r>
-      <w:proofErr w:type="spellStart"/>
-      <w:r>
-        <w:t>json</w:t>
-      </w:r>
-      <w:proofErr w:type="spellEnd"/>
+        <w:t>Content-Type: application/json</w:t>
+      </w:r>
     </w:p>
     <w:p>
       <w:pPr>
@@ -419,23 +408,7 @@
         <w:t>Body</w:t>
       </w:r>
       <w:r>
-        <w:t xml:space="preserve">: JSON array of objects containing </w:t>
-      </w:r>
-      <w:proofErr w:type="spellStart"/>
-      <w:r>
-        <w:t>request_id</w:t>
-      </w:r>
-      <w:proofErr w:type="spellEnd"/>
-      <w:r>
-        <w:t xml:space="preserve">, filename, </w:t>
-      </w:r>
-      <w:proofErr w:type="spellStart"/>
-      <w:r>
-        <w:t>newfilename</w:t>
-      </w:r>
-      <w:proofErr w:type="spellEnd"/>
-      <w:r>
-        <w:t>, and timestamp.</w:t>
+        <w:t>: JSON array of objects containing request_id, filename, newfilename, and timestamp.</w:t>
       </w:r>
     </w:p>
     <w:p>
@@ -513,28 +486,7 @@
         <w:t>Endpoint</w:t>
       </w:r>
       <w:r>
-        <w:t>: GET /</w:t>
-      </w:r>
-      <w:proofErr w:type="spellStart"/>
-      <w:r>
-        <w:t>requestDetailpage</w:t>
-      </w:r>
-      <w:proofErr w:type="spellEnd"/>
-      <w:r>
-        <w:t>/&lt;</w:t>
-      </w:r>
-      <w:proofErr w:type="spellStart"/>
-      <w:proofErr w:type="gramStart"/>
-      <w:r>
-        <w:t>int:request</w:t>
-      </w:r>
-      <w:proofErr w:type="gramEnd"/>
-      <w:r>
-        <w:t>_id</w:t>
-      </w:r>
-      <w:proofErr w:type="spellEnd"/>
-      <w:r>
-        <w:t>&gt;</w:t>
+        <w:t>: GET /requestDetailpage/&lt;int:request_id&gt;</w:t>
       </w:r>
     </w:p>
     <w:p>
@@ -581,13 +533,8 @@
         </w:numPr>
       </w:pPr>
       <w:r>
-        <w:t>Content-Type: application/</w:t>
-      </w:r>
-      <w:proofErr w:type="spellStart"/>
-      <w:r>
-        <w:t>json</w:t>
-      </w:r>
-      <w:proofErr w:type="spellEnd"/>
+        <w:t>Content-Type: application/json</w:t>
+      </w:r>
     </w:p>
     <w:p>
       <w:pPr>
@@ -614,13 +561,8 @@
           <w:numId w:val="9"/>
         </w:numPr>
       </w:pPr>
-      <w:proofErr w:type="spellStart"/>
-      <w:r>
-        <w:t>request_id</w:t>
-      </w:r>
-      <w:proofErr w:type="spellEnd"/>
-      <w:r>
-        <w:t>: The ID of the request for which details are being fetched.</w:t>
+      <w:r>
+        <w:t>request_id: The ID of the request for which details are being fetched.</w:t>
       </w:r>
     </w:p>
     <w:p>
@@ -667,47 +609,7 @@
         <w:t>Body</w:t>
       </w:r>
       <w:r>
-        <w:t xml:space="preserve">: JSON object containing details like ProductName, </w:t>
-      </w:r>
-      <w:proofErr w:type="spellStart"/>
-      <w:r>
-        <w:t>SerialNumber</w:t>
-      </w:r>
-      <w:proofErr w:type="spellEnd"/>
-      <w:r>
-        <w:t xml:space="preserve">, </w:t>
-      </w:r>
-      <w:proofErr w:type="spellStart"/>
-      <w:r>
-        <w:t>ImageURL</w:t>
-      </w:r>
-      <w:proofErr w:type="spellEnd"/>
-      <w:r>
-        <w:t xml:space="preserve">, </w:t>
-      </w:r>
-      <w:proofErr w:type="spellStart"/>
-      <w:r>
-        <w:t>LocalOriginalImagePath</w:t>
-      </w:r>
-      <w:proofErr w:type="spellEnd"/>
-      <w:r>
-        <w:t xml:space="preserve">, </w:t>
-      </w:r>
-      <w:proofErr w:type="spellStart"/>
-      <w:r>
-        <w:t>LocalProcessedImagePath</w:t>
-      </w:r>
-      <w:proofErr w:type="spellEnd"/>
-      <w:r>
-        <w:t xml:space="preserve">, and </w:t>
-      </w:r>
-      <w:proofErr w:type="spellStart"/>
-      <w:r>
-        <w:t>IsProcessed</w:t>
-      </w:r>
-      <w:proofErr w:type="spellEnd"/>
-      <w:r>
-        <w:t>.</w:t>
+        <w:t>: JSON object containing details like ProductName, SerialNumber, ImageURL, LocalOriginalImagePath, LocalProcessedImagePath, and IsProcessed.</w:t>
       </w:r>
     </w:p>
     <w:p>
@@ -2583,6 +2485,7 @@
   <w:style w:type="character" w:default="1" w:styleId="DefaultParagraphFont">
     <w:name w:val="Default Paragraph Font"/>
     <w:uiPriority w:val="1"/>
+    <w:semiHidden/>
     <w:unhideWhenUsed/>
   </w:style>
   <w:style w:type="table" w:default="1" w:styleId="TableNormal">

</xml_diff>